<commit_message>
small html styling tweaks, commentsand updated project docx
</commit_message>
<xml_diff>
--- a/project1worddoc.docx
+++ b/project1worddoc.docx
@@ -3,6 +3,9 @@
 <w:document xmlns:wpc="http://schemas.microsoft.com/office/word/2010/wordprocessingCanvas" xmlns:cx="http://schemas.microsoft.com/office/drawing/2014/chartex" xmlns:cx1="http://schemas.microsoft.com/office/drawing/2015/9/8/chartex" xmlns:cx2="http://schemas.microsoft.com/office/drawing/2015/10/21/chartex" xmlns:cx3="http://schemas.microsoft.com/office/drawing/2016/5/9/chartex" xmlns:cx4="http://schemas.microsoft.com/office/drawing/2016/5/10/chartex" xmlns:cx5="http://schemas.microsoft.com/office/drawing/2016/5/11/chartex" xmlns:cx6="http://schemas.microsoft.com/office/drawing/2016/5/12/chartex" xmlns:cx7="http://schemas.microsoft.com/office/drawing/2016/5/13/chartex" xmlns:cx8="http://schemas.microsoft.com/office/drawing/2016/5/14/chartex" xmlns:mc="http://schemas.openxmlformats.org/markup-compatibility/2006" xmlns:aink="http://schemas.microsoft.com/office/drawing/2016/ink" xmlns:am3d="http://schemas.microsoft.com/office/drawing/2017/model3d" xmlns:o="urn:schemas-microsoft-com:office:office" xmlns:oel="http://schemas.microsoft.com/office/2019/extlst" xmlns:r="http://schemas.openxmlformats.org/officeDocument/2006/relationships" xmlns:m="http://schemas.openxmlformats.org/officeDocument/2006/math" xmlns:v="urn:schemas-microsoft-com:vml" xmlns:wp14="http://schemas.microsoft.com/office/word/2010/wordprocessingDrawing" xmlns:wp="http://schemas.openxmlformats.org/drawingml/2006/wordprocessingDrawing" xmlns:w10="urn:schemas-microsoft-com:office:word" xmlns:w="http://schemas.openxmlformats.org/wordprocessingml/2006/main" xmlns:w14="http://schemas.microsoft.com/office/word/2010/wordml" xmlns:w15="http://schemas.microsoft.com/office/word/2012/wordml" xmlns:w16cex="http://schemas.microsoft.com/office/word/2018/wordml/cex" xmlns:w16cid="http://schemas.microsoft.com/office/word/2016/wordml/cid" xmlns:w16="http://schemas.microsoft.com/office/word/2018/wordml" xmlns:w16du="http://schemas.microsoft.com/office/word/2023/wordml/word16du" xmlns:w16sdtdh="http://schemas.microsoft.com/office/word/2020/wordml/sdtdatahash" xmlns:w16sdtfl="http://schemas.microsoft.com/office/word/2024/wordml/sdtformatlock" xmlns:w16se="http://schemas.microsoft.com/office/word/2015/wordml/symex" xmlns:wpg="http://schemas.microsoft.com/office/word/2010/wordprocessingGroup" xmlns:wpi="http://schemas.microsoft.com/office/word/2010/wordprocessingInk" xmlns:wne="http://schemas.microsoft.com/office/word/2006/wordml" xmlns:wps="http://schemas.microsoft.com/office/word/2010/wordprocessingShape" mc:Ignorable="w14 w15 w16se w16cid w16 w16cex w16sdtdh w16sdtfl w16du wp14">
   <w:body>
     <w:p>
+      <w:pPr>
+        <w:spacing w:line="480" w:lineRule="auto"/>
+      </w:pPr>
       <w:r>
         <w:rPr>
           <w:b/>
@@ -12,6 +15,9 @@
       </w:r>
     </w:p>
     <w:p>
+      <w:pPr>
+        <w:spacing w:line="480" w:lineRule="auto"/>
+      </w:pPr>
       <w:r>
         <w:rPr>
           <w:b/>
@@ -20,7 +26,6 @@
         <w:t>Adam Khan, Muhammad Asadullah, Sahil Khan</w:t>
       </w:r>
     </w:p>
-    <w:p/>
     <w:p>
       <w:r>
         <w:rPr>
@@ -30,34 +35,39 @@
         <w:t>Project Idea: </w:t>
       </w:r>
     </w:p>
-    <w:p/>
     <w:p>
+      <w:pPr>
+        <w:spacing w:line="480" w:lineRule="auto"/>
+      </w:pPr>
       <w:r>
         <w:t xml:space="preserve">Our project idea is a survey website, called “SurveySimple”. SurveySimple will be a web application that is used by many people around the world, where the users can create, view and manage surveys. Our project goal is to create an </w:t>
       </w:r>
-      <w:proofErr w:type="gramStart"/>
       <w:r>
-        <w:t>easy to use</w:t>
+        <w:t>easy-to-use</w:t>
       </w:r>
-      <w:proofErr w:type="gramEnd"/>
       <w:r>
         <w:t xml:space="preserve"> platform where someone can input a title for their survey, a short description, alongside with a list of questions and have their survey published in a list viewable to the public. Each survey will have full CRUD functionality (created, read, updated and deleted).</w:t>
       </w:r>
     </w:p>
-    <w:p/>
     <w:p>
+      <w:pPr>
+        <w:spacing w:line="480" w:lineRule="auto"/>
+      </w:pPr>
+    </w:p>
+    <w:p>
+      <w:pPr>
+        <w:spacing w:line="480" w:lineRule="auto"/>
+      </w:pPr>
       <w:r>
-        <w:t xml:space="preserve">For our first stage of the project, SurveySimple is using plain HTML and JavaScript to demonstrate how the web app will work in future releases. This iteration includes a landing page with a “hero” section and a table showing users what surveys are active. A form is used to create the actual surveys. A list is used to display which surveys can be </w:t>
-      </w:r>
-      <w:proofErr w:type="gramStart"/>
-      <w:r>
-        <w:t>read, or</w:t>
-      </w:r>
-      <w:proofErr w:type="gramEnd"/>
-      <w:r>
-        <w:t xml:space="preserve"> updated.</w:t>
+        <w:t>For our first stage of the project, SurveySimple is using plain HTML and JavaScript to demonstrate how the web app will work in future releases. This iteration includes a landing page with a “hero” section and a table showing users what surveys are active. A form is used to create the actual surveys. A list is used to display which surveys can be read, or updated.</w:t>
       </w:r>
     </w:p>
+    <w:p/>
+    <w:p/>
+    <w:p/>
+    <w:p/>
+    <w:p/>
+    <w:p/>
     <w:p/>
     <w:p>
       <w:r>
@@ -65,6 +75,7 @@
           <w:b/>
           <w:bCs/>
         </w:rPr>
+        <w:lastRenderedPageBreak/>
         <w:t>Contribution:</w:t>
       </w:r>
     </w:p>
@@ -80,9 +91,9 @@
         <w:tblLook w:val="04A0" w:firstRow="1" w:lastRow="0" w:firstColumn="1" w:lastColumn="0" w:noHBand="0" w:noVBand="1"/>
       </w:tblPr>
       <w:tblGrid>
-        <w:gridCol w:w="2368"/>
+        <w:gridCol w:w="2363"/>
         <w:gridCol w:w="1354"/>
-        <w:gridCol w:w="4114"/>
+        <w:gridCol w:w="4119"/>
         <w:gridCol w:w="1504"/>
       </w:tblGrid>
       <w:tr>
@@ -282,6 +293,28 @@
             </w:pPr>
             <w:r>
               <w:t>Html code for index, list, and create</w:t>
+            </w:r>
+          </w:p>
+          <w:p>
+            <w:pPr>
+              <w:numPr>
+                <w:ilvl w:val="0"/>
+                <w:numId w:val="1"/>
+              </w:numPr>
+            </w:pPr>
+            <w:r>
+              <w:t>CSS</w:t>
+            </w:r>
+          </w:p>
+          <w:p>
+            <w:pPr>
+              <w:numPr>
+                <w:ilvl w:val="0"/>
+                <w:numId w:val="1"/>
+              </w:numPr>
+            </w:pPr>
+            <w:r>
+              <w:t>Mongo set up + server.js</w:t>
             </w:r>
           </w:p>
         </w:tc>
@@ -1593,6 +1626,7 @@
   <w:style w:type="character" w:default="1" w:styleId="DefaultParagraphFont">
     <w:name w:val="Default Paragraph Font"/>
     <w:uiPriority w:val="1"/>
+    <w:semiHidden/>
     <w:unhideWhenUsed/>
   </w:style>
   <w:style w:type="table" w:default="1" w:styleId="TableNormal">

</xml_diff>

<commit_message>
finalized project doc with student #
</commit_message>
<xml_diff>
--- a/project1worddoc.docx
+++ b/project1worddoc.docx
@@ -91,9 +91,9 @@
         <w:tblLook w:val="04A0" w:firstRow="1" w:lastRow="0" w:firstColumn="1" w:lastColumn="0" w:noHBand="0" w:noVBand="1"/>
       </w:tblPr>
       <w:tblGrid>
-        <w:gridCol w:w="2363"/>
+        <w:gridCol w:w="2342"/>
         <w:gridCol w:w="1354"/>
-        <w:gridCol w:w="4119"/>
+        <w:gridCol w:w="4140"/>
         <w:gridCol w:w="1504"/>
       </w:tblGrid>
       <w:tr>
@@ -383,7 +383,14 @@
             </w:tcMar>
             <w:hideMark/>
           </w:tcPr>
-          <w:p/>
+          <w:p>
+            <w:r>
+              <w:t>100959</w:t>
+            </w:r>
+            <w:r>
+              <w:t>309</w:t>
+            </w:r>
+          </w:p>
         </w:tc>
         <w:tc>
           <w:tcPr>
@@ -420,6 +427,31 @@
                 <w:numId w:val="2"/>
               </w:numPr>
             </w:pPr>
+            <w:r>
+              <w:t>App.js</w:t>
+            </w:r>
+          </w:p>
+          <w:p>
+            <w:pPr>
+              <w:numPr>
+                <w:ilvl w:val="0"/>
+                <w:numId w:val="2"/>
+              </w:numPr>
+            </w:pPr>
+            <w:r>
+              <w:t>Response.js</w:t>
+            </w:r>
+          </w:p>
+          <w:p>
+            <w:pPr>
+              <w:numPr>
+                <w:ilvl w:val="0"/>
+                <w:numId w:val="2"/>
+              </w:numPr>
+            </w:pPr>
+            <w:r>
+              <w:t>Survey.js</w:t>
+            </w:r>
           </w:p>
         </w:tc>
         <w:tc>
@@ -487,7 +519,11 @@
             </w:tcMar>
             <w:hideMark/>
           </w:tcPr>
-          <w:p/>
+          <w:p>
+            <w:r>
+              <w:t>100985830</w:t>
+            </w:r>
+          </w:p>
         </w:tc>
         <w:tc>
           <w:tcPr>
@@ -524,6 +560,20 @@
                 <w:numId w:val="3"/>
               </w:numPr>
             </w:pPr>
+            <w:r>
+              <w:t>App.js</w:t>
+            </w:r>
+          </w:p>
+          <w:p>
+            <w:pPr>
+              <w:numPr>
+                <w:ilvl w:val="0"/>
+                <w:numId w:val="3"/>
+              </w:numPr>
+            </w:pPr>
+            <w:r>
+              <w:t>Logo</w:t>
+            </w:r>
           </w:p>
         </w:tc>
         <w:tc>
@@ -1626,7 +1676,6 @@
   <w:style w:type="character" w:default="1" w:styleId="DefaultParagraphFont">
     <w:name w:val="Default Paragraph Font"/>
     <w:uiPriority w:val="1"/>
-    <w:semiHidden/>
     <w:unhideWhenUsed/>
   </w:style>
   <w:style w:type="table" w:default="1" w:styleId="TableNormal">

</xml_diff>